<commit_message>
Update to Blank correction & Mean correction
</commit_message>
<xml_diff>
--- a/res/Cheat Sheet.docx
+++ b/res/Cheat Sheet.docx
@@ -82,6 +82,9 @@
     </w:p>
     <w:p>
       <w:r>
+        <w:rPr>
+          <w:noProof/>
+        </w:rPr>
         <w:drawing>
           <wp:inline distT="0" distB="0" distL="0" distR="0" wp14:anchorId="5A6F54C0" wp14:editId="53FCBD00">
             <wp:extent cx="4470400" cy="530941"/>
@@ -130,10 +133,10 @@
     <w:p>
       <w:r>
         <w:drawing>
-          <wp:inline distT="0" distB="0" distL="0" distR="0" wp14:anchorId="40EB948D" wp14:editId="46897892">
-            <wp:extent cx="5549074" cy="7750628"/>
-            <wp:effectExtent l="0" t="0" r="1270" b="0"/>
-            <wp:docPr id="1586410953" name="Picture 1"/>
+          <wp:inline distT="0" distB="0" distL="0" distR="0" wp14:anchorId="6408E2F7" wp14:editId="475978F9">
+            <wp:extent cx="5731510" cy="8005445"/>
+            <wp:effectExtent l="0" t="0" r="0" b="0"/>
+            <wp:docPr id="1589026753" name="Picture 1"/>
             <wp:cNvGraphicFramePr>
               <a:graphicFrameLocks xmlns:a="http://schemas.openxmlformats.org/drawingml/2006/main" noChangeAspect="1"/>
             </wp:cNvGraphicFramePr>
@@ -141,7 +144,7 @@
               <a:graphicData uri="http://schemas.openxmlformats.org/drawingml/2006/picture">
                 <pic:pic xmlns:pic="http://schemas.openxmlformats.org/drawingml/2006/picture">
                   <pic:nvPicPr>
-                    <pic:cNvPr id="1586410953" name=""/>
+                    <pic:cNvPr id="1589026753" name=""/>
                     <pic:cNvPicPr/>
                   </pic:nvPicPr>
                   <pic:blipFill>
@@ -153,7 +156,7 @@
                   <pic:spPr>
                     <a:xfrm>
                       <a:off x="0" y="0"/>
-                      <a:ext cx="5592977" cy="7811949"/>
+                      <a:ext cx="5731510" cy="8005445"/>
                     </a:xfrm>
                     <a:prstGeom prst="rect">
                       <a:avLst/>
@@ -177,6 +180,9 @@
     </w:p>
     <w:p>
       <w:r>
+        <w:rPr>
+          <w:noProof/>
+        </w:rPr>
         <w:drawing>
           <wp:inline distT="0" distB="0" distL="0" distR="0" wp14:anchorId="60C175CB" wp14:editId="072B98D3">
             <wp:extent cx="4899405" cy="3503840"/>

</xml_diff>

<commit_message>
Update docs for version 1.1
</commit_message>
<xml_diff>
--- a/res/Cheat Sheet.docx
+++ b/res/Cheat Sheet.docx
@@ -133,10 +133,10 @@
     <w:p>
       <w:r>
         <w:drawing>
-          <wp:inline distT="0" distB="0" distL="0" distR="0" wp14:anchorId="6408E2F7" wp14:editId="475978F9">
-            <wp:extent cx="5731510" cy="8005445"/>
-            <wp:effectExtent l="0" t="0" r="0" b="0"/>
-            <wp:docPr id="1589026753" name="Picture 1"/>
+          <wp:inline distT="0" distB="0" distL="0" distR="0" wp14:anchorId="650F5544" wp14:editId="0DF20811">
+            <wp:extent cx="5731510" cy="7720330"/>
+            <wp:effectExtent l="0" t="0" r="0" b="1270"/>
+            <wp:docPr id="1933882148" name="Picture 1"/>
             <wp:cNvGraphicFramePr>
               <a:graphicFrameLocks xmlns:a="http://schemas.openxmlformats.org/drawingml/2006/main" noChangeAspect="1"/>
             </wp:cNvGraphicFramePr>
@@ -144,7 +144,7 @@
               <a:graphicData uri="http://schemas.openxmlformats.org/drawingml/2006/picture">
                 <pic:pic xmlns:pic="http://schemas.openxmlformats.org/drawingml/2006/picture">
                   <pic:nvPicPr>
-                    <pic:cNvPr id="1589026753" name=""/>
+                    <pic:cNvPr id="1933882148" name=""/>
                     <pic:cNvPicPr/>
                   </pic:nvPicPr>
                   <pic:blipFill>
@@ -156,7 +156,7 @@
                   <pic:spPr>
                     <a:xfrm>
                       <a:off x="0" y="0"/>
-                      <a:ext cx="5731510" cy="8005445"/>
+                      <a:ext cx="5731510" cy="7720330"/>
                     </a:xfrm>
                     <a:prstGeom prst="rect">
                       <a:avLst/>
@@ -180,14 +180,11 @@
     </w:p>
     <w:p>
       <w:r>
-        <w:rPr>
-          <w:noProof/>
-        </w:rPr>
         <w:drawing>
-          <wp:inline distT="0" distB="0" distL="0" distR="0" wp14:anchorId="60C175CB" wp14:editId="072B98D3">
-            <wp:extent cx="4899405" cy="3503840"/>
-            <wp:effectExtent l="0" t="0" r="3175" b="1905"/>
-            <wp:docPr id="1520946191" name="Picture 1"/>
+          <wp:inline distT="0" distB="0" distL="0" distR="0" wp14:anchorId="2EABDC75" wp14:editId="29A5DEC4">
+            <wp:extent cx="5731510" cy="4428490"/>
+            <wp:effectExtent l="0" t="0" r="0" b="3810"/>
+            <wp:docPr id="1338163976" name="Picture 1"/>
             <wp:cNvGraphicFramePr>
               <a:graphicFrameLocks xmlns:a="http://schemas.openxmlformats.org/drawingml/2006/main" noChangeAspect="1"/>
             </wp:cNvGraphicFramePr>
@@ -195,7 +192,7 @@
               <a:graphicData uri="http://schemas.openxmlformats.org/drawingml/2006/picture">
                 <pic:pic xmlns:pic="http://schemas.openxmlformats.org/drawingml/2006/picture">
                   <pic:nvPicPr>
-                    <pic:cNvPr id="1520946191" name=""/>
+                    <pic:cNvPr id="1338163976" name=""/>
                     <pic:cNvPicPr/>
                   </pic:nvPicPr>
                   <pic:blipFill>
@@ -207,7 +204,7 @@
                   <pic:spPr>
                     <a:xfrm>
                       <a:off x="0" y="0"/>
-                      <a:ext cx="4923057" cy="3520755"/>
+                      <a:ext cx="5731510" cy="4428490"/>
                     </a:xfrm>
                     <a:prstGeom prst="rect">
                       <a:avLst/>

</xml_diff>